<commit_message>
Deployed 56e49d3d with MkDocs version: 1.6.1
</commit_message>
<xml_diff>
--- a/download/controllable_unit_suspension.docx
+++ b/download/controllable_unit_suspension.docx
@@ -473,14 +473,139 @@
         <w:t xml:space="preserve">Validation Rules</w:t>
       </w:r>
     </w:p>
-    <w:p>
-      <w:pPr>
-        <w:pStyle w:val="FirstParagraph"/>
-      </w:pPr>
-      <w:r>
-        <w:t xml:space="preserve">No validation rules</w:t>
-      </w:r>
-    </w:p>
+    <w:tbl>
+      <w:tblPr>
+        <w:tblStyle w:val="Table"/>
+        <w:tblW w:type="pct" w:w="5000"/>
+        <w:tblLayout w:type="fixed"/>
+        <w:tblLook w:firstRow="1" w:lastRow="0" w:firstColumn="0" w:lastColumn="0" w:noHBand="0" w:noVBand="0" w:val="0020"/>
+      </w:tblPr>
+      <w:tblGrid>
+        <w:gridCol w:w="1630"/>
+        <w:gridCol w:w="5668"/>
+        <w:gridCol w:w="621"/>
+      </w:tblGrid>
+      <w:tr>
+        <w:trPr>
+          <w:tblHeader w:val="on"/>
+        </w:trPr>
+        <w:tc>
+          <w:tcPr/>
+          <w:p>
+            <w:pPr>
+              <w:pStyle w:val="Compact"/>
+            </w:pPr>
+            <w:r>
+              <w:t xml:space="preserve">Validation rule key</w:t>
+            </w:r>
+          </w:p>
+        </w:tc>
+        <w:tc>
+          <w:tcPr/>
+          <w:p>
+            <w:pPr>
+              <w:pStyle w:val="Compact"/>
+            </w:pPr>
+            <w:r>
+              <w:t xml:space="preserve">Validation rule</w:t>
+            </w:r>
+          </w:p>
+        </w:tc>
+        <w:tc>
+          <w:tcPr/>
+          <w:p>
+            <w:pPr>
+              <w:pStyle w:val="Compact"/>
+            </w:pPr>
+            <w:r>
+              <w:t xml:space="preserve">Status</w:t>
+            </w:r>
+          </w:p>
+        </w:tc>
+      </w:tr>
+      <w:tr>
+        <w:tc>
+          <w:tcPr/>
+          <w:p>
+            <w:pPr>
+              <w:pStyle w:val="Compact"/>
+            </w:pPr>
+            <w:r>
+              <w:t xml:space="preserve">CUS-VAL001</w:t>
+            </w:r>
+          </w:p>
+        </w:tc>
+        <w:tc>
+          <w:tcPr/>
+          <w:p>
+            <w:pPr>
+              <w:pStyle w:val="Compact"/>
+            </w:pPr>
+            <w:r>
+              <w:t xml:space="preserve">Controllable units can only be suspended when their status is</w:t>
+            </w:r>
+            <w:r>
+              <w:t xml:space="preserve"> </w:t>
+            </w:r>
+            <w:r>
+              <w:rPr>
+                <w:rStyle w:val="VerbatimChar"/>
+              </w:rPr>
+              <w:t xml:space="preserve">active</w:t>
+            </w:r>
+            <w:r>
+              <w:t xml:space="preserve">.</w:t>
+            </w:r>
+          </w:p>
+        </w:tc>
+        <w:tc>
+          <w:tcPr/>
+          <w:p>
+            <w:pPr>
+              <w:pStyle w:val="Compact"/>
+            </w:pPr>
+            <w:r>
+              <w:t xml:space="preserve">DONE</w:t>
+            </w:r>
+          </w:p>
+        </w:tc>
+      </w:tr>
+      <w:tr>
+        <w:tc>
+          <w:tcPr/>
+          <w:p>
+            <w:pPr>
+              <w:pStyle w:val="Compact"/>
+            </w:pPr>
+            <w:r>
+              <w:t xml:space="preserve">CUS-VAL002</w:t>
+            </w:r>
+          </w:p>
+        </w:tc>
+        <w:tc>
+          <w:tcPr/>
+          <w:p>
+            <w:pPr>
+              <w:pStyle w:val="Compact"/>
+            </w:pPr>
+            <w:r>
+              <w:t xml:space="preserve">ISO can only have one active suspension per controllable unit.</w:t>
+            </w:r>
+          </w:p>
+        </w:tc>
+        <w:tc>
+          <w:tcPr/>
+          <w:p>
+            <w:pPr>
+              <w:pStyle w:val="Compact"/>
+            </w:pPr>
+            <w:r>
+              <w:t xml:space="preserve">DONE</w:t>
+            </w:r>
+          </w:p>
+        </w:tc>
+      </w:tr>
+    </w:tbl>
     <w:bookmarkEnd w:id="26"/>
     <w:bookmarkStart w:id="27" w:name="notifications"/>
     <w:p>

</xml_diff>